<commit_message>
fixed tables and diagrams
</commit_message>
<xml_diff>
--- a/protocols/ЗВІТ_КП1_ВітковськийДО_КА96.docx
+++ b/protocols/ЗВІТ_КП1_ВітковськийДО_КА96.docx
@@ -90,10 +90,7 @@
         <w:jc w:val="center"/>
       </w:pPr>
       <w:r>
-        <w:t xml:space="preserve">про виконання комп’ютерного практикуму </w:t>
-      </w:r>
-      <w:r>
-        <w:t>№1</w:t>
+        <w:t>про виконання комп’ютерного практикуму №1</w:t>
       </w:r>
     </w:p>
     <w:p>
@@ -139,10 +136,7 @@
         <w:jc w:val="left"/>
       </w:pPr>
       <w:r>
-        <w:t>Групи КА-9</w:t>
-      </w:r>
-      <w:r>
-        <w:t>6</w:t>
+        <w:t>Групи КА-96</w:t>
       </w:r>
     </w:p>
     <w:p>
@@ -151,16 +145,7 @@
         <w:jc w:val="left"/>
       </w:pPr>
       <w:r>
-        <w:t>Вітковський Д</w:t>
-      </w:r>
-      <w:r>
-        <w:t>.</w:t>
-      </w:r>
-      <w:r>
-        <w:t>О</w:t>
-      </w:r>
-      <w:r>
-        <w:t>.</w:t>
+        <w:t>Вітковський Д.О.</w:t>
       </w:r>
     </w:p>
     <w:p>
@@ -314,8 +299,8 @@
           <w:noProof/>
         </w:rPr>
         <w:drawing>
-          <wp:inline distT="0" distB="0" distL="0" distR="0" wp14:anchorId="64C7C17A" wp14:editId="257A39D1">
-            <wp:extent cx="2981325" cy="1834661"/>
+          <wp:inline distT="0" distB="0" distL="0" distR="0" wp14:anchorId="64C7C17A" wp14:editId="5FD05DFB">
+            <wp:extent cx="2609337" cy="1848281"/>
             <wp:effectExtent l="0" t="0" r="0" b="0"/>
             <wp:docPr id="1" name="Рисунок 1"/>
             <wp:cNvGraphicFramePr>
@@ -326,158 +311,6 @@
                 <pic:pic xmlns:pic="http://schemas.openxmlformats.org/drawingml/2006/picture">
                   <pic:nvPicPr>
                     <pic:cNvPr id="1" name="Рисунок 1"/>
-                    <pic:cNvPicPr/>
-                  </pic:nvPicPr>
-                  <pic:blipFill>
-                    <a:blip r:embed="rId5">
-                      <a:extLst>
-                        <a:ext uri="{28A0092B-C50C-407E-A947-70E740481C1C}">
-                          <a14:useLocalDpi xmlns:a14="http://schemas.microsoft.com/office/drawing/2010/main" val="0"/>
-                        </a:ext>
-                      </a:extLst>
-                    </a:blip>
-                    <a:stretch>
-                      <a:fillRect/>
-                    </a:stretch>
-                  </pic:blipFill>
-                  <pic:spPr>
-                    <a:xfrm>
-                      <a:off x="0" y="0"/>
-                      <a:ext cx="3003458" cy="1848281"/>
-                    </a:xfrm>
-                    <a:prstGeom prst="rect">
-                      <a:avLst/>
-                    </a:prstGeom>
-                  </pic:spPr>
-                </pic:pic>
-              </a:graphicData>
-            </a:graphic>
-          </wp:inline>
-        </w:drawing>
-      </w:r>
-    </w:p>
-    <w:p>
-      <w:pPr>
-        <w:ind w:firstLine="0"/>
-        <w:jc w:val="center"/>
-        <w:rPr>
-          <w:lang w:val="en-US"/>
-        </w:rPr>
-      </w:pPr>
-      <w:r>
-        <w:t>Рис. 1.1. Загальна діаграма потоків даних</w:t>
-      </w:r>
-      <w:r>
-        <w:rPr>
-          <w:lang w:val="en-US"/>
-        </w:rPr>
-        <w:t>.</w:t>
-      </w:r>
-    </w:p>
-    <w:p>
-      <w:pPr>
-        <w:ind w:firstLine="0"/>
-        <w:jc w:val="center"/>
-      </w:pPr>
-    </w:p>
-    <w:p>
-      <w:pPr>
-        <w:ind w:firstLine="0"/>
-        <w:jc w:val="center"/>
-      </w:pPr>
-      <w:r>
-        <w:rPr>
-          <w:noProof/>
-        </w:rPr>
-        <w:drawing>
-          <wp:inline distT="0" distB="0" distL="0" distR="0" wp14:anchorId="142E8A35" wp14:editId="66FF9649">
-            <wp:extent cx="2695575" cy="4638897"/>
-            <wp:effectExtent l="0" t="0" r="0" b="0"/>
-            <wp:docPr id="2" name="Рисунок 2"/>
-            <wp:cNvGraphicFramePr>
-              <a:graphicFrameLocks xmlns:a="http://schemas.openxmlformats.org/drawingml/2006/main" noChangeAspect="1"/>
-            </wp:cNvGraphicFramePr>
-            <a:graphic xmlns:a="http://schemas.openxmlformats.org/drawingml/2006/main">
-              <a:graphicData uri="http://schemas.openxmlformats.org/drawingml/2006/picture">
-                <pic:pic xmlns:pic="http://schemas.openxmlformats.org/drawingml/2006/picture">
-                  <pic:nvPicPr>
-                    <pic:cNvPr id="2" name="Рисунок 2"/>
-                    <pic:cNvPicPr/>
-                  </pic:nvPicPr>
-                  <pic:blipFill>
-                    <a:blip r:embed="rId6">
-                      <a:extLst>
-                        <a:ext uri="{28A0092B-C50C-407E-A947-70E740481C1C}">
-                          <a14:useLocalDpi xmlns:a14="http://schemas.microsoft.com/office/drawing/2010/main" val="0"/>
-                        </a:ext>
-                      </a:extLst>
-                    </a:blip>
-                    <a:stretch>
-                      <a:fillRect/>
-                    </a:stretch>
-                  </pic:blipFill>
-                  <pic:spPr>
-                    <a:xfrm>
-                      <a:off x="0" y="0"/>
-                      <a:ext cx="2704009" cy="4653412"/>
-                    </a:xfrm>
-                    <a:prstGeom prst="rect">
-                      <a:avLst/>
-                    </a:prstGeom>
-                  </pic:spPr>
-                </pic:pic>
-              </a:graphicData>
-            </a:graphic>
-          </wp:inline>
-        </w:drawing>
-      </w:r>
-    </w:p>
-    <w:p>
-      <w:pPr>
-        <w:ind w:firstLine="0"/>
-        <w:jc w:val="center"/>
-        <w:rPr>
-          <w:lang w:val="ru-RU"/>
-        </w:rPr>
-      </w:pPr>
-      <w:r>
-        <w:t>Рис. 1.2. Деталізація загальної діаграми потоків даних</w:t>
-      </w:r>
-      <w:r>
-        <w:rPr>
-          <w:lang w:val="ru-RU"/>
-        </w:rPr>
-        <w:t>.</w:t>
-      </w:r>
-    </w:p>
-    <w:p>
-      <w:r>
-        <w:br w:type="page"/>
-      </w:r>
-    </w:p>
-    <w:p>
-      <w:pPr>
-        <w:ind w:firstLine="0"/>
-        <w:jc w:val="center"/>
-      </w:pPr>
-      <w:r>
-        <w:rPr>
-          <w:noProof/>
-        </w:rPr>
-        <w:lastRenderedPageBreak/>
-        <w:drawing>
-          <wp:inline distT="0" distB="0" distL="0" distR="0" wp14:anchorId="2616FFF6" wp14:editId="4FB135ED">
-            <wp:extent cx="6120765" cy="5322570"/>
-            <wp:effectExtent l="0" t="0" r="0" b="0"/>
-            <wp:docPr id="3" name="Рисунок 3"/>
-            <wp:cNvGraphicFramePr>
-              <a:graphicFrameLocks xmlns:a="http://schemas.openxmlformats.org/drawingml/2006/main" noChangeAspect="1"/>
-            </wp:cNvGraphicFramePr>
-            <a:graphic xmlns:a="http://schemas.openxmlformats.org/drawingml/2006/main">
-              <a:graphicData uri="http://schemas.openxmlformats.org/drawingml/2006/picture">
-                <pic:pic xmlns:pic="http://schemas.openxmlformats.org/drawingml/2006/picture">
-                  <pic:nvPicPr>
-                    <pic:cNvPr id="3" name="Рисунок 3"/>
                     <pic:cNvPicPr/>
                   </pic:nvPicPr>
                   <pic:blipFill>
@@ -495,7 +328,7 @@
                   <pic:spPr>
                     <a:xfrm>
                       <a:off x="0" y="0"/>
-                      <a:ext cx="6120765" cy="5322570"/>
+                      <a:ext cx="2609337" cy="1848281"/>
                     </a:xfrm>
                     <a:prstGeom prst="rect">
                       <a:avLst/>
@@ -512,66 +345,40 @@
       <w:pPr>
         <w:ind w:firstLine="0"/>
         <w:jc w:val="center"/>
-      </w:pPr>
-      <w:r>
-        <w:t>Рис. 1.3. Деталізація процесу «</w:t>
-      </w:r>
-      <w:r>
-        <w:rPr>
-          <w:lang w:val="en-US"/>
-        </w:rPr>
-        <w:t>Plugin</w:t>
-      </w:r>
-      <w:r>
-        <w:t xml:space="preserve"> </w:t>
-      </w:r>
-      <w:r>
-        <w:rPr>
-          <w:lang w:val="en-US"/>
-        </w:rPr>
-        <w:t>catalog</w:t>
-      </w:r>
-      <w:r>
-        <w:t>»</w:t>
-      </w:r>
-      <w:r>
+        <w:rPr>
+          <w:lang w:val="ru-RU"/>
+        </w:rPr>
+      </w:pPr>
+      <w:r>
+        <w:t>Рис. 1.1. Загальна діаграма потоків даних</w:t>
+      </w:r>
+      <w:r>
+        <w:rPr>
+          <w:lang w:val="ru-RU"/>
+        </w:rPr>
         <w:t>.</w:t>
       </w:r>
     </w:p>
-    <w:p/>
-    <w:p>
-      <w:pPr>
-        <w:pStyle w:val="a3"/>
-        <w:numPr>
-          <w:ilvl w:val="0"/>
-          <w:numId w:val="1"/>
-        </w:numPr>
-        <w:rPr>
-          <w:lang w:val="ru-RU"/>
-        </w:rPr>
-      </w:pPr>
-      <w:r>
-        <w:t>Інфологічна модель у вигляді діаграми «Сутність-зв’язок»:</w:t>
-      </w:r>
-    </w:p>
-    <w:p>
-      <w:pPr>
-        <w:ind w:firstLine="0"/>
-        <w:jc w:val="center"/>
-        <w:rPr>
-          <w:lang w:val="ru-RU"/>
-        </w:rPr>
+    <w:p>
+      <w:pPr>
+        <w:ind w:firstLine="0"/>
+        <w:jc w:val="center"/>
+      </w:pPr>
+    </w:p>
+    <w:p>
+      <w:pPr>
+        <w:ind w:firstLine="0"/>
+        <w:jc w:val="center"/>
       </w:pPr>
       <w:r>
         <w:rPr>
           <w:noProof/>
-          <w:lang w:val="ru-RU"/>
         </w:rPr>
         <w:drawing>
-          <wp:inline distT="0" distB="0" distL="0" distR="0" wp14:anchorId="33B8A04D" wp14:editId="5BD7C52C">
-            <wp:extent cx="6120765" cy="2672715"/>
+          <wp:inline distT="0" distB="0" distL="0" distR="0" wp14:anchorId="142E8A35" wp14:editId="6CC7B26B">
+            <wp:extent cx="2704009" cy="4653410"/>
             <wp:effectExtent l="0" t="0" r="0" b="0"/>
-            <wp:docPr id="4" name="Рисунок 4"/>
+            <wp:docPr id="2" name="Рисунок 2"/>
             <wp:cNvGraphicFramePr>
               <a:graphicFrameLocks xmlns:a="http://schemas.openxmlformats.org/drawingml/2006/main" noChangeAspect="1"/>
             </wp:cNvGraphicFramePr>
@@ -579,7 +386,7 @@
               <a:graphicData uri="http://schemas.openxmlformats.org/drawingml/2006/picture">
                 <pic:pic xmlns:pic="http://schemas.openxmlformats.org/drawingml/2006/picture">
                   <pic:nvPicPr>
-                    <pic:cNvPr id="4" name="Рисунок 4"/>
+                    <pic:cNvPr id="2" name="Рисунок 2"/>
                     <pic:cNvPicPr/>
                   </pic:nvPicPr>
                   <pic:blipFill>
@@ -597,7 +404,7 @@
                   <pic:spPr>
                     <a:xfrm>
                       <a:off x="0" y="0"/>
-                      <a:ext cx="6120765" cy="2672715"/>
+                      <a:ext cx="2704009" cy="4653410"/>
                     </a:xfrm>
                     <a:prstGeom prst="rect">
                       <a:avLst/>
@@ -619,9 +426,192 @@
         </w:rPr>
       </w:pPr>
       <w:r>
+        <w:t>Рис. 1.2. Деталізація загальної діаграми потоків даних</w:t>
+      </w:r>
+      <w:r>
         <w:rPr>
           <w:lang w:val="ru-RU"/>
         </w:rPr>
+        <w:t>.</w:t>
+      </w:r>
+    </w:p>
+    <w:p>
+      <w:r>
+        <w:br w:type="page"/>
+      </w:r>
+    </w:p>
+    <w:p>
+      <w:pPr>
+        <w:ind w:firstLine="0"/>
+        <w:jc w:val="center"/>
+      </w:pPr>
+      <w:r>
+        <w:rPr>
+          <w:noProof/>
+        </w:rPr>
+        <w:lastRenderedPageBreak/>
+        <w:drawing>
+          <wp:inline distT="0" distB="0" distL="0" distR="0" wp14:anchorId="2616FFF6" wp14:editId="6624544E">
+            <wp:extent cx="6120765" cy="4940527"/>
+            <wp:effectExtent l="0" t="0" r="0" b="0"/>
+            <wp:docPr id="3" name="Рисунок 3"/>
+            <wp:cNvGraphicFramePr>
+              <a:graphicFrameLocks xmlns:a="http://schemas.openxmlformats.org/drawingml/2006/main" noChangeAspect="1"/>
+            </wp:cNvGraphicFramePr>
+            <a:graphic xmlns:a="http://schemas.openxmlformats.org/drawingml/2006/main">
+              <a:graphicData uri="http://schemas.openxmlformats.org/drawingml/2006/picture">
+                <pic:pic xmlns:pic="http://schemas.openxmlformats.org/drawingml/2006/picture">
+                  <pic:nvPicPr>
+                    <pic:cNvPr id="3" name="Рисунок 3"/>
+                    <pic:cNvPicPr/>
+                  </pic:nvPicPr>
+                  <pic:blipFill>
+                    <a:blip r:embed="rId9">
+                      <a:extLst>
+                        <a:ext uri="{28A0092B-C50C-407E-A947-70E740481C1C}">
+                          <a14:useLocalDpi xmlns:a14="http://schemas.microsoft.com/office/drawing/2010/main" val="0"/>
+                        </a:ext>
+                      </a:extLst>
+                    </a:blip>
+                    <a:stretch>
+                      <a:fillRect/>
+                    </a:stretch>
+                  </pic:blipFill>
+                  <pic:spPr>
+                    <a:xfrm>
+                      <a:off x="0" y="0"/>
+                      <a:ext cx="6120765" cy="4940527"/>
+                    </a:xfrm>
+                    <a:prstGeom prst="rect">
+                      <a:avLst/>
+                    </a:prstGeom>
+                  </pic:spPr>
+                </pic:pic>
+              </a:graphicData>
+            </a:graphic>
+          </wp:inline>
+        </w:drawing>
+      </w:r>
+    </w:p>
+    <w:p>
+      <w:pPr>
+        <w:ind w:firstLine="0"/>
+        <w:jc w:val="center"/>
+      </w:pPr>
+      <w:r>
+        <w:t>Рис. 1.3. Деталізація процесу «</w:t>
+      </w:r>
+      <w:r>
+        <w:rPr>
+          <w:lang w:val="en-US"/>
+        </w:rPr>
+        <w:t>Plugin</w:t>
+      </w:r>
+      <w:r>
+        <w:t xml:space="preserve"> </w:t>
+      </w:r>
+      <w:r>
+        <w:rPr>
+          <w:lang w:val="en-US"/>
+        </w:rPr>
+        <w:t>catalog</w:t>
+      </w:r>
+      <w:r>
+        <w:t>»</w:t>
+      </w:r>
+      <w:r>
+        <w:t>.</w:t>
+      </w:r>
+    </w:p>
+    <w:p>
+      <w:r>
+        <w:br w:type="page"/>
+      </w:r>
+    </w:p>
+    <w:p>
+      <w:pPr>
+        <w:pStyle w:val="a3"/>
+        <w:numPr>
+          <w:ilvl w:val="0"/>
+          <w:numId w:val="1"/>
+        </w:numPr>
+        <w:rPr>
+          <w:lang w:val="ru-RU"/>
+        </w:rPr>
+      </w:pPr>
+      <w:r>
+        <w:lastRenderedPageBreak/>
+        <w:t>Інфологічна модель у вигляді діаграми «Сутність-зв’язок»:</w:t>
+      </w:r>
+    </w:p>
+    <w:p>
+      <w:pPr>
+        <w:ind w:firstLine="0"/>
+        <w:jc w:val="center"/>
+        <w:rPr>
+          <w:lang w:val="ru-RU"/>
+        </w:rPr>
+      </w:pPr>
+      <w:r>
+        <w:rPr>
+          <w:noProof/>
+          <w:lang w:val="ru-RU"/>
+        </w:rPr>
+        <w:drawing>
+          <wp:inline distT="0" distB="0" distL="0" distR="0" wp14:anchorId="33B8A04D" wp14:editId="3981045C">
+            <wp:extent cx="4802400" cy="4888800"/>
+            <wp:effectExtent l="0" t="0" r="0" b="7620"/>
+            <wp:docPr id="4" name="Рисунок 4"/>
+            <wp:cNvGraphicFramePr>
+              <a:graphicFrameLocks xmlns:a="http://schemas.openxmlformats.org/drawingml/2006/main" noChangeAspect="1"/>
+            </wp:cNvGraphicFramePr>
+            <a:graphic xmlns:a="http://schemas.openxmlformats.org/drawingml/2006/main">
+              <a:graphicData uri="http://schemas.openxmlformats.org/drawingml/2006/picture">
+                <pic:pic xmlns:pic="http://schemas.openxmlformats.org/drawingml/2006/picture">
+                  <pic:nvPicPr>
+                    <pic:cNvPr id="4" name="Рисунок 4"/>
+                    <pic:cNvPicPr/>
+                  </pic:nvPicPr>
+                  <pic:blipFill>
+                    <a:blip r:embed="rId10">
+                      <a:extLst>
+                        <a:ext uri="{28A0092B-C50C-407E-A947-70E740481C1C}">
+                          <a14:useLocalDpi xmlns:a14="http://schemas.microsoft.com/office/drawing/2010/main" val="0"/>
+                        </a:ext>
+                      </a:extLst>
+                    </a:blip>
+                    <a:stretch>
+                      <a:fillRect/>
+                    </a:stretch>
+                  </pic:blipFill>
+                  <pic:spPr>
+                    <a:xfrm>
+                      <a:off x="0" y="0"/>
+                      <a:ext cx="4802400" cy="4888800"/>
+                    </a:xfrm>
+                    <a:prstGeom prst="rect">
+                      <a:avLst/>
+                    </a:prstGeom>
+                  </pic:spPr>
+                </pic:pic>
+              </a:graphicData>
+            </a:graphic>
+          </wp:inline>
+        </w:drawing>
+      </w:r>
+    </w:p>
+    <w:p>
+      <w:pPr>
+        <w:ind w:firstLine="0"/>
+        <w:jc w:val="center"/>
+        <w:rPr>
+          <w:lang w:val="ru-RU"/>
+        </w:rPr>
+      </w:pPr>
+      <w:r>
+        <w:rPr>
+          <w:lang w:val="ru-RU"/>
+        </w:rPr>
         <w:t xml:space="preserve">Рис. 2.1. </w:t>
       </w:r>
       <w:r>
@@ -661,90 +651,171 @@
     <w:p>
       <w:pPr>
         <w:ind w:firstLine="0"/>
-      </w:pPr>
-      <w:r>
-        <w:rPr>
-          <w:lang w:val="ru-RU"/>
-        </w:rPr>
-        <w:br w:type="page"/>
-      </w:r>
-      <w:r>
         <w:rPr>
           <w:b/>
           <w:bCs/>
         </w:rPr>
-        <w:lastRenderedPageBreak/>
+      </w:pPr>
+    </w:p>
+    <w:p>
+      <w:pPr>
+        <w:ind w:firstLine="0"/>
+        <w:rPr>
+          <w:b/>
+          <w:bCs/>
+        </w:rPr>
+      </w:pPr>
+    </w:p>
+    <w:p>
+      <w:pPr>
+        <w:ind w:firstLine="0"/>
+      </w:pPr>
+      <w:r>
+        <w:rPr>
+          <w:b/>
+          <w:bCs/>
+        </w:rPr>
         <w:t>Висновки:</w:t>
       </w:r>
       <w:r>
-        <w:t xml:space="preserve"> у ході виконання комп’ютерного практикуму було проведено аналіз</w:t>
+        <w:t xml:space="preserve"> у ході виконання комп’ютерного практикуму було проведено аналіз бізнес процесу</w:t>
+      </w:r>
+      <w:r>
+        <w:t xml:space="preserve"> «</w:t>
+      </w:r>
+      <w:r>
+        <w:rPr>
+          <w:lang w:val="en-US"/>
+        </w:rPr>
+        <w:t>Minecraft</w:t>
       </w:r>
       <w:r>
         <w:t xml:space="preserve"> </w:t>
       </w:r>
       <w:r>
-        <w:t>бізнес процесу</w:t>
-      </w:r>
-      <w:r>
-        <w:rPr>
-          <w:lang w:val="ru-RU"/>
-        </w:rPr>
+        <w:rPr>
+          <w:lang w:val="en-US"/>
+        </w:rPr>
+        <w:t>Plugins</w:t>
+      </w:r>
+      <w:r>
         <w:t xml:space="preserve"> </w:t>
       </w:r>
       <w:r>
         <w:rPr>
-          <w:lang w:val="ru-RU"/>
-        </w:rPr>
-        <w:t>«</w:t>
-      </w:r>
-      <w:r>
-        <w:rPr>
           <w:lang w:val="en-US"/>
         </w:rPr>
-        <w:t>Minecraft</w:t>
-      </w:r>
-      <w:r>
-        <w:rPr>
-          <w:lang w:val="ru-RU"/>
-        </w:rPr>
-        <w:t xml:space="preserve"> </w:t>
-      </w:r>
-      <w:r>
-        <w:rPr>
-          <w:lang w:val="en-US"/>
-        </w:rPr>
-        <w:t>Plugins</w:t>
-      </w:r>
-      <w:r>
-        <w:rPr>
-          <w:lang w:val="ru-RU"/>
-        </w:rPr>
-        <w:t xml:space="preserve"> </w:t>
-      </w:r>
-      <w:r>
-        <w:rPr>
-          <w:lang w:val="en-US"/>
-        </w:rPr>
         <w:t>Marketplace</w:t>
       </w:r>
       <w:r>
-        <w:t>», розроблена відповідна</w:t>
-      </w:r>
-      <w:r>
-        <w:t xml:space="preserve"> </w:t>
-      </w:r>
-      <w:r>
-        <w:t>інфологічна модель.</w:t>
+        <w:t>», розроблена відповідна інфологічна модель.</w:t>
       </w:r>
     </w:p>
     <w:sectPr>
+      <w:footerReference w:type="default" r:id="rId11"/>
       <w:pgSz w:w="11906" w:h="16838"/>
       <w:pgMar w:top="850" w:right="850" w:bottom="850" w:left="1417" w:header="708" w:footer="708" w:gutter="0"/>
       <w:cols w:space="708"/>
-      <w:docGrid w:linePitch="360"/>
+      <w:titlePg/>
+      <w:docGrid w:linePitch="381"/>
     </w:sectPr>
   </w:body>
 </w:document>
+</file>
+
+<file path=word/endnotes.xml><?xml version="1.0" encoding="utf-8"?>
+<w:endnotes xmlns:wpc="http://schemas.microsoft.com/office/word/2010/wordprocessingCanvas" xmlns:cx="http://schemas.microsoft.com/office/drawing/2014/chartex" xmlns:cx1="http://schemas.microsoft.com/office/drawing/2015/9/8/chartex" xmlns:cx2="http://schemas.microsoft.com/office/drawing/2015/10/21/chartex" xmlns:cx3="http://schemas.microsoft.com/office/drawing/2016/5/9/chartex" xmlns:cx4="http://schemas.microsoft.com/office/drawing/2016/5/10/chartex" xmlns:cx5="http://schemas.microsoft.com/office/drawing/2016/5/11/chartex" xmlns:cx6="http://schemas.microsoft.com/office/drawing/2016/5/12/chartex" xmlns:cx7="http://schemas.microsoft.com/office/drawing/2016/5/13/chartex" xmlns:cx8="http://schemas.microsoft.com/office/drawing/2016/5/14/chartex" xmlns:mc="http://schemas.openxmlformats.org/markup-compatibility/2006" xmlns:aink="http://schemas.microsoft.com/office/drawing/2016/ink" xmlns:am3d="http://schemas.microsoft.com/office/drawing/2017/model3d" xmlns:o="urn:schemas-microsoft-com:office:office" xmlns:r="http://schemas.openxmlformats.org/officeDocument/2006/relationships" xmlns:m="http://schemas.openxmlformats.org/officeDocument/2006/math" xmlns:v="urn:schemas-microsoft-com:vml" xmlns:wp14="http://schemas.microsoft.com/office/word/2010/wordprocessingDrawing" xmlns:wp="http://schemas.openxmlformats.org/drawingml/2006/wordprocessingDrawing" xmlns:w10="urn:schemas-microsoft-com:office:word" xmlns:w="http://schemas.openxmlformats.org/wordprocessingml/2006/main" xmlns:w14="http://schemas.microsoft.com/office/word/2010/wordml" xmlns:w15="http://schemas.microsoft.com/office/word/2012/wordml" xmlns:w16cex="http://schemas.microsoft.com/office/word/2018/wordml/cex" xmlns:w16cid="http://schemas.microsoft.com/office/word/2016/wordml/cid" xmlns:w16="http://schemas.microsoft.com/office/word/2018/wordml" xmlns:w16sdtdh="http://schemas.microsoft.com/office/word/2020/wordml/sdtdatahash" xmlns:w16se="http://schemas.microsoft.com/office/word/2015/wordml/symex" xmlns:wpg="http://schemas.microsoft.com/office/word/2010/wordprocessingGroup" xmlns:wpi="http://schemas.microsoft.com/office/word/2010/wordprocessingInk" xmlns:wne="http://schemas.microsoft.com/office/word/2006/wordml" xmlns:wps="http://schemas.microsoft.com/office/word/2010/wordprocessingShape" mc:Ignorable="w14 w15 w16se w16cid w16 w16cex w16sdtdh wp14">
+  <w:endnote w:type="separator" w:id="-1">
+    <w:p>
+      <w:pPr>
+        <w:spacing w:line="240" w:lineRule="auto"/>
+      </w:pPr>
+      <w:r>
+        <w:separator/>
+      </w:r>
+    </w:p>
+  </w:endnote>
+  <w:endnote w:type="continuationSeparator" w:id="0">
+    <w:p>
+      <w:pPr>
+        <w:spacing w:line="240" w:lineRule="auto"/>
+      </w:pPr>
+      <w:r>
+        <w:continuationSeparator/>
+      </w:r>
+    </w:p>
+  </w:endnote>
+</w:endnotes>
+</file>
+
+<file path=word/footer1.xml><?xml version="1.0" encoding="utf-8"?>
+<w:ftr xmlns:wpc="http://schemas.microsoft.com/office/word/2010/wordprocessingCanvas" xmlns:cx="http://schemas.microsoft.com/office/drawing/2014/chartex" xmlns:cx1="http://schemas.microsoft.com/office/drawing/2015/9/8/chartex" xmlns:cx2="http://schemas.microsoft.com/office/drawing/2015/10/21/chartex" xmlns:cx3="http://schemas.microsoft.com/office/drawing/2016/5/9/chartex" xmlns:cx4="http://schemas.microsoft.com/office/drawing/2016/5/10/chartex" xmlns:cx5="http://schemas.microsoft.com/office/drawing/2016/5/11/chartex" xmlns:cx6="http://schemas.microsoft.com/office/drawing/2016/5/12/chartex" xmlns:cx7="http://schemas.microsoft.com/office/drawing/2016/5/13/chartex" xmlns:cx8="http://schemas.microsoft.com/office/drawing/2016/5/14/chartex" xmlns:mc="http://schemas.openxmlformats.org/markup-compatibility/2006" xmlns:aink="http://schemas.microsoft.com/office/drawing/2016/ink" xmlns:am3d="http://schemas.microsoft.com/office/drawing/2017/model3d" xmlns:o="urn:schemas-microsoft-com:office:office" xmlns:r="http://schemas.openxmlformats.org/officeDocument/2006/relationships" xmlns:m="http://schemas.openxmlformats.org/officeDocument/2006/math" xmlns:v="urn:schemas-microsoft-com:vml" xmlns:wp14="http://schemas.microsoft.com/office/word/2010/wordprocessingDrawing" xmlns:wp="http://schemas.openxmlformats.org/drawingml/2006/wordprocessingDrawing" xmlns:w10="urn:schemas-microsoft-com:office:word" xmlns:w="http://schemas.openxmlformats.org/wordprocessingml/2006/main" xmlns:w14="http://schemas.microsoft.com/office/word/2010/wordml" xmlns:w15="http://schemas.microsoft.com/office/word/2012/wordml" xmlns:w16cex="http://schemas.microsoft.com/office/word/2018/wordml/cex" xmlns:w16cid="http://schemas.microsoft.com/office/word/2016/wordml/cid" xmlns:w16="http://schemas.microsoft.com/office/word/2018/wordml" xmlns:w16sdtdh="http://schemas.microsoft.com/office/word/2020/wordml/sdtdatahash" xmlns:w16se="http://schemas.microsoft.com/office/word/2015/wordml/symex" xmlns:wpg="http://schemas.microsoft.com/office/word/2010/wordprocessingGroup" xmlns:wpi="http://schemas.microsoft.com/office/word/2010/wordprocessingInk" xmlns:wne="http://schemas.microsoft.com/office/word/2006/wordml" xmlns:wps="http://schemas.microsoft.com/office/word/2010/wordprocessingShape" mc:Ignorable="w14 w15 w16se w16cid w16 w16cex w16sdtdh wp14">
+  <w:sdt>
+    <w:sdtPr>
+      <w:id w:val="470491642"/>
+      <w:docPartObj>
+        <w:docPartGallery w:val="Page Numbers (Bottom of Page)"/>
+        <w:docPartUnique/>
+      </w:docPartObj>
+    </w:sdtPr>
+    <w:sdtContent>
+      <w:p>
+        <w:pPr>
+          <w:pStyle w:val="a6"/>
+          <w:jc w:val="right"/>
+        </w:pPr>
+        <w:r>
+          <w:fldChar w:fldCharType="begin"/>
+        </w:r>
+        <w:r>
+          <w:instrText>PAGE   \* MERGEFORMAT</w:instrText>
+        </w:r>
+        <w:r>
+          <w:fldChar w:fldCharType="separate"/>
+        </w:r>
+        <w:r>
+          <w:rPr>
+            <w:lang w:val="ru-RU"/>
+          </w:rPr>
+          <w:t>2</w:t>
+        </w:r>
+        <w:r>
+          <w:fldChar w:fldCharType="end"/>
+        </w:r>
+      </w:p>
+    </w:sdtContent>
+  </w:sdt>
+  <w:p>
+    <w:pPr>
+      <w:pStyle w:val="a6"/>
+    </w:pPr>
+  </w:p>
+</w:ftr>
+</file>
+
+<file path=word/footnotes.xml><?xml version="1.0" encoding="utf-8"?>
+<w:footnotes xmlns:wpc="http://schemas.microsoft.com/office/word/2010/wordprocessingCanvas" xmlns:cx="http://schemas.microsoft.com/office/drawing/2014/chartex" xmlns:cx1="http://schemas.microsoft.com/office/drawing/2015/9/8/chartex" xmlns:cx2="http://schemas.microsoft.com/office/drawing/2015/10/21/chartex" xmlns:cx3="http://schemas.microsoft.com/office/drawing/2016/5/9/chartex" xmlns:cx4="http://schemas.microsoft.com/office/drawing/2016/5/10/chartex" xmlns:cx5="http://schemas.microsoft.com/office/drawing/2016/5/11/chartex" xmlns:cx6="http://schemas.microsoft.com/office/drawing/2016/5/12/chartex" xmlns:cx7="http://schemas.microsoft.com/office/drawing/2016/5/13/chartex" xmlns:cx8="http://schemas.microsoft.com/office/drawing/2016/5/14/chartex" xmlns:mc="http://schemas.openxmlformats.org/markup-compatibility/2006" xmlns:aink="http://schemas.microsoft.com/office/drawing/2016/ink" xmlns:am3d="http://schemas.microsoft.com/office/drawing/2017/model3d" xmlns:o="urn:schemas-microsoft-com:office:office" xmlns:r="http://schemas.openxmlformats.org/officeDocument/2006/relationships" xmlns:m="http://schemas.openxmlformats.org/officeDocument/2006/math" xmlns:v="urn:schemas-microsoft-com:vml" xmlns:wp14="http://schemas.microsoft.com/office/word/2010/wordprocessingDrawing" xmlns:wp="http://schemas.openxmlformats.org/drawingml/2006/wordprocessingDrawing" xmlns:w10="urn:schemas-microsoft-com:office:word" xmlns:w="http://schemas.openxmlformats.org/wordprocessingml/2006/main" xmlns:w14="http://schemas.microsoft.com/office/word/2010/wordml" xmlns:w15="http://schemas.microsoft.com/office/word/2012/wordml" xmlns:w16cex="http://schemas.microsoft.com/office/word/2018/wordml/cex" xmlns:w16cid="http://schemas.microsoft.com/office/word/2016/wordml/cid" xmlns:w16="http://schemas.microsoft.com/office/word/2018/wordml" xmlns:w16sdtdh="http://schemas.microsoft.com/office/word/2020/wordml/sdtdatahash" xmlns:w16se="http://schemas.microsoft.com/office/word/2015/wordml/symex" xmlns:wpg="http://schemas.microsoft.com/office/word/2010/wordprocessingGroup" xmlns:wpi="http://schemas.microsoft.com/office/word/2010/wordprocessingInk" xmlns:wne="http://schemas.microsoft.com/office/word/2006/wordml" xmlns:wps="http://schemas.microsoft.com/office/word/2010/wordprocessingShape" mc:Ignorable="w14 w15 w16se w16cid w16 w16cex w16sdtdh wp14">
+  <w:footnote w:type="separator" w:id="-1">
+    <w:p>
+      <w:pPr>
+        <w:spacing w:line="240" w:lineRule="auto"/>
+      </w:pPr>
+      <w:r>
+        <w:separator/>
+      </w:r>
+    </w:p>
+  </w:footnote>
+  <w:footnote w:type="continuationSeparator" w:id="0">
+    <w:p>
+      <w:pPr>
+        <w:spacing w:line="240" w:lineRule="auto"/>
+      </w:pPr>
+      <w:r>
+        <w:continuationSeparator/>
+      </w:r>
+    </w:p>
+  </w:footnote>
+</w:footnotes>
 </file>
 
 <file path=word/numbering.xml><?xml version="1.0" encoding="utf-8"?>
@@ -1286,6 +1357,56 @@
       <w:contextualSpacing/>
     </w:pPr>
   </w:style>
+  <w:style w:type="paragraph" w:styleId="a4">
+    <w:name w:val="header"/>
+    <w:basedOn w:val="a"/>
+    <w:link w:val="a5"/>
+    <w:uiPriority w:val="99"/>
+    <w:unhideWhenUsed/>
+    <w:rsid w:val="001A5DA6"/>
+    <w:pPr>
+      <w:tabs>
+        <w:tab w:val="center" w:pos="4819"/>
+        <w:tab w:val="right" w:pos="9639"/>
+      </w:tabs>
+      <w:spacing w:line="240" w:lineRule="auto"/>
+    </w:pPr>
+  </w:style>
+  <w:style w:type="character" w:customStyle="1" w:styleId="a5">
+    <w:name w:val="Верхний колонтитул Знак"/>
+    <w:basedOn w:val="a0"/>
+    <w:link w:val="a4"/>
+    <w:uiPriority w:val="99"/>
+    <w:rsid w:val="001A5DA6"/>
+    <w:rPr>
+      <w:lang w:val="uk-UA"/>
+    </w:rPr>
+  </w:style>
+  <w:style w:type="paragraph" w:styleId="a6">
+    <w:name w:val="footer"/>
+    <w:basedOn w:val="a"/>
+    <w:link w:val="a7"/>
+    <w:uiPriority w:val="99"/>
+    <w:unhideWhenUsed/>
+    <w:rsid w:val="001A5DA6"/>
+    <w:pPr>
+      <w:tabs>
+        <w:tab w:val="center" w:pos="4819"/>
+        <w:tab w:val="right" w:pos="9639"/>
+      </w:tabs>
+      <w:spacing w:line="240" w:lineRule="auto"/>
+    </w:pPr>
+  </w:style>
+  <w:style w:type="character" w:customStyle="1" w:styleId="a7">
+    <w:name w:val="Нижний колонтитул Знак"/>
+    <w:basedOn w:val="a0"/>
+    <w:link w:val="a6"/>
+    <w:uiPriority w:val="99"/>
+    <w:rsid w:val="001A5DA6"/>
+    <w:rPr>
+      <w:lang w:val="uk-UA"/>
+    </w:rPr>
+  </w:style>
 </w:styles>
 </file>
 

</xml_diff>

<commit_message>
Fixed protocol and diagrams
</commit_message>
<xml_diff>
--- a/protocols/ЗВІТ_КП1_ВітковськийДО_КА96.docx
+++ b/protocols/ЗВІТ_КП1_ВітковськийДО_КА96.docx
@@ -299,8 +299,8 @@
           <w:noProof/>
         </w:rPr>
         <w:drawing>
-          <wp:inline distT="0" distB="0" distL="0" distR="0" wp14:anchorId="64C7C17A" wp14:editId="5FD05DFB">
-            <wp:extent cx="2609337" cy="1848281"/>
+          <wp:inline distT="0" distB="0" distL="0" distR="0" wp14:anchorId="64C7C17A" wp14:editId="6FC77A4B">
+            <wp:extent cx="3200400" cy="2802127"/>
             <wp:effectExtent l="0" t="0" r="0" b="0"/>
             <wp:docPr id="1" name="Рисунок 1"/>
             <wp:cNvGraphicFramePr>
@@ -314,7 +314,7 @@
                     <pic:cNvPicPr/>
                   </pic:nvPicPr>
                   <pic:blipFill>
-                    <a:blip r:embed="rId7">
+                    <a:blip r:embed="rId7" cstate="print">
                       <a:extLst>
                         <a:ext uri="{28A0092B-C50C-407E-A947-70E740481C1C}">
                           <a14:useLocalDpi xmlns:a14="http://schemas.microsoft.com/office/drawing/2010/main" val="0"/>
@@ -328,7 +328,7 @@
                   <pic:spPr>
                     <a:xfrm>
                       <a:off x="0" y="0"/>
-                      <a:ext cx="2609337" cy="1848281"/>
+                      <a:ext cx="3230688" cy="2828646"/>
                     </a:xfrm>
                     <a:prstGeom prst="rect">
                       <a:avLst/>
@@ -361,9 +361,16 @@
     </w:p>
     <w:p>
       <w:pPr>
-        <w:ind w:firstLine="0"/>
-        <w:jc w:val="center"/>
-      </w:pPr>
+        <w:rPr>
+          <w:lang w:val="ru-RU"/>
+        </w:rPr>
+      </w:pPr>
+      <w:r>
+        <w:rPr>
+          <w:lang w:val="ru-RU"/>
+        </w:rPr>
+        <w:br w:type="page"/>
+      </w:r>
     </w:p>
     <w:p>
       <w:pPr>
@@ -374,9 +381,10 @@
         <w:rPr>
           <w:noProof/>
         </w:rPr>
+        <w:lastRenderedPageBreak/>
         <w:drawing>
-          <wp:inline distT="0" distB="0" distL="0" distR="0" wp14:anchorId="142E8A35" wp14:editId="7688D86A">
-            <wp:extent cx="4063139" cy="5082488"/>
+          <wp:inline distT="0" distB="0" distL="0" distR="0" wp14:anchorId="142E8A35" wp14:editId="2AA5D7ED">
+            <wp:extent cx="3981450" cy="5546546"/>
             <wp:effectExtent l="0" t="0" r="0" b="0"/>
             <wp:docPr id="2" name="Рисунок 2"/>
             <wp:cNvGraphicFramePr>
@@ -390,7 +398,7 @@
                     <pic:cNvPicPr/>
                   </pic:nvPicPr>
                   <pic:blipFill>
-                    <a:blip r:embed="rId8">
+                    <a:blip r:embed="rId8" cstate="print">
                       <a:extLst>
                         <a:ext uri="{28A0092B-C50C-407E-A947-70E740481C1C}">
                           <a14:useLocalDpi xmlns:a14="http://schemas.microsoft.com/office/drawing/2010/main" val="0"/>
@@ -404,7 +412,7 @@
                   <pic:spPr>
                     <a:xfrm>
                       <a:off x="0" y="0"/>
-                      <a:ext cx="4063139" cy="5082488"/>
+                      <a:ext cx="3985690" cy="5552452"/>
                     </a:xfrm>
                     <a:prstGeom prst="rect">
                       <a:avLst/>
@@ -451,8 +459,8 @@
         </w:rPr>
         <w:lastRenderedPageBreak/>
         <w:drawing>
-          <wp:inline distT="0" distB="0" distL="0" distR="0" wp14:anchorId="2616FFF6" wp14:editId="6624544E">
-            <wp:extent cx="6120765" cy="4940527"/>
+          <wp:inline distT="0" distB="0" distL="0" distR="0" wp14:anchorId="2616FFF6" wp14:editId="614D8C75">
+            <wp:extent cx="6289747" cy="4848225"/>
             <wp:effectExtent l="0" t="0" r="0" b="0"/>
             <wp:docPr id="3" name="Рисунок 3"/>
             <wp:cNvGraphicFramePr>
@@ -466,7 +474,7 @@
                     <pic:cNvPicPr/>
                   </pic:nvPicPr>
                   <pic:blipFill>
-                    <a:blip r:embed="rId9">
+                    <a:blip r:embed="rId9" cstate="print">
                       <a:extLst>
                         <a:ext uri="{28A0092B-C50C-407E-A947-70E740481C1C}">
                           <a14:useLocalDpi xmlns:a14="http://schemas.microsoft.com/office/drawing/2010/main" val="0"/>
@@ -480,7 +488,7 @@
                   <pic:spPr>
                     <a:xfrm>
                       <a:off x="0" y="0"/>
-                      <a:ext cx="6120765" cy="4940527"/>
+                      <a:ext cx="6308218" cy="4862463"/>
                     </a:xfrm>
                     <a:prstGeom prst="rect">
                       <a:avLst/>
@@ -558,9 +566,9 @@
           <w:lang w:val="ru-RU"/>
         </w:rPr>
         <w:drawing>
-          <wp:inline distT="0" distB="0" distL="0" distR="0" wp14:anchorId="33B8A04D" wp14:editId="3981045C">
-            <wp:extent cx="4802400" cy="4888800"/>
-            <wp:effectExtent l="0" t="0" r="0" b="7620"/>
+          <wp:inline distT="0" distB="0" distL="0" distR="0" wp14:anchorId="33B8A04D" wp14:editId="617FD5D8">
+            <wp:extent cx="6076873" cy="4552950"/>
+            <wp:effectExtent l="0" t="0" r="635" b="0"/>
             <wp:docPr id="4" name="Рисунок 4"/>
             <wp:cNvGraphicFramePr>
               <a:graphicFrameLocks xmlns:a="http://schemas.openxmlformats.org/drawingml/2006/main" noChangeAspect="1"/>
@@ -587,7 +595,7 @@
                   <pic:spPr>
                     <a:xfrm>
                       <a:off x="0" y="0"/>
-                      <a:ext cx="4802400" cy="4888800"/>
+                      <a:ext cx="6089420" cy="4562351"/>
                     </a:xfrm>
                     <a:prstGeom prst="rect">
                       <a:avLst/>

</xml_diff>